<commit_message>
casi finalizado parte 2 actualizada manual
</commit_message>
<xml_diff>
--- a/manuales importantes/montar a produccion serivico.docx
+++ b/manuales importantes/montar a produccion serivico.docx
@@ -2,6 +2,236 @@
 <file path=word/document.xml><?xml version="1.0" encoding="utf-8"?>
 <w:document xmlns:wpc="http://schemas.microsoft.com/office/word/2010/wordprocessingCanvas" xmlns:cx="http://schemas.microsoft.com/office/drawing/2014/chartex" xmlns:cx1="http://schemas.microsoft.com/office/drawing/2015/9/8/chartex" xmlns:cx2="http://schemas.microsoft.com/office/drawing/2015/10/21/chartex" xmlns:cx3="http://schemas.microsoft.com/office/drawing/2016/5/9/chartex" xmlns:cx4="http://schemas.microsoft.com/office/drawing/2016/5/10/chartex" xmlns:cx5="http://schemas.microsoft.com/office/drawing/2016/5/11/chartex" xmlns:cx6="http://schemas.microsoft.com/office/drawing/2016/5/12/chartex" xmlns:cx7="http://schemas.microsoft.com/office/drawing/2016/5/13/chartex" xmlns:cx8="http://schemas.microsoft.com/office/drawing/2016/5/14/chartex" xmlns:mc="http://schemas.openxmlformats.org/markup-compatibility/2006" xmlns:aink="http://schemas.microsoft.com/office/drawing/2016/ink" xmlns:am3d="http://schemas.microsoft.com/office/drawing/2017/model3d" xmlns:o="urn:schemas-microsoft-com:office:office" xmlns:oel="http://schemas.microsoft.com/office/2019/extlst" xmlns:r="http://schemas.openxmlformats.org/officeDocument/2006/relationships" xmlns:m="http://schemas.openxmlformats.org/officeDocument/2006/math" xmlns:v="urn:schemas-microsoft-com:vml" xmlns:wp14="http://schemas.microsoft.com/office/word/2010/wordprocessingDrawing" xmlns:wp="http://schemas.openxmlformats.org/drawingml/2006/wordprocessingDrawing" xmlns:w10="urn:schemas-microsoft-com:office:word" xmlns:w="http://schemas.openxmlformats.org/wordprocessingml/2006/main" xmlns:w14="http://schemas.microsoft.com/office/word/2010/wordml" xmlns:w15="http://schemas.microsoft.com/office/word/2012/wordml" xmlns:w16cex="http://schemas.microsoft.com/office/word/2018/wordml/cex" xmlns:w16cid="http://schemas.microsoft.com/office/word/2016/wordml/cid" xmlns:w16="http://schemas.microsoft.com/office/word/2018/wordml" xmlns:w16sdtdh="http://schemas.microsoft.com/office/word/2020/wordml/sdtdatahash" xmlns:w16se="http://schemas.microsoft.com/office/word/2015/wordml/symex" xmlns:wpg="http://schemas.microsoft.com/office/word/2010/wordprocessingGroup" xmlns:wpi="http://schemas.microsoft.com/office/word/2010/wordprocessingInk" xmlns:wne="http://schemas.microsoft.com/office/word/2006/wordml" xmlns:wps="http://schemas.microsoft.com/office/word/2010/wordprocessingShape" mc:Ignorable="w14 w15 w16se w16cid w16 w16cex w16sdtdh wp14">
   <w:body>
+    <w:p>
+      <w:pPr>
+        <w:rPr>
+          <w:noProof/>
+        </w:rPr>
+      </w:pPr>
+      <w:r>
+        <w:rPr>
+          <w:noProof/>
+        </w:rPr>
+        <w:t>Dd</w:t>
+      </w:r>
+    </w:p>
+    <w:p>
+      <w:pPr>
+        <w:rPr>
+          <w:noProof/>
+        </w:rPr>
+      </w:pPr>
+    </w:p>
+    <w:p>
+      <w:pPr>
+        <w:rPr>
+          <w:noProof/>
+        </w:rPr>
+      </w:pPr>
+      <w:r>
+        <w:rPr>
+          <w:noProof/>
+        </w:rPr>
+        <w:drawing>
+          <wp:inline distT="0" distB="0" distL="0" distR="0" wp14:anchorId="786D94CB" wp14:editId="65F24520">
+            <wp:extent cx="5400040" cy="2766695"/>
+            <wp:effectExtent l="0" t="0" r="0" b="0"/>
+            <wp:docPr id="1015295665" name="Imagen 1" descr="Interfaz de usuario gráfica, Aplicación, Teams&#10;&#10;Descripción generada automáticamente"/>
+            <wp:cNvGraphicFramePr>
+              <a:graphicFrameLocks xmlns:a="http://schemas.openxmlformats.org/drawingml/2006/main" noChangeAspect="1"/>
+            </wp:cNvGraphicFramePr>
+            <a:graphic xmlns:a="http://schemas.openxmlformats.org/drawingml/2006/main">
+              <a:graphicData uri="http://schemas.openxmlformats.org/drawingml/2006/picture">
+                <pic:pic xmlns:pic="http://schemas.openxmlformats.org/drawingml/2006/picture">
+                  <pic:nvPicPr>
+                    <pic:cNvPr id="1015295665" name="Imagen 1" descr="Interfaz de usuario gráfica, Aplicación, Teams&#10;&#10;Descripción generada automáticamente"/>
+                    <pic:cNvPicPr/>
+                  </pic:nvPicPr>
+                  <pic:blipFill>
+                    <a:blip r:embed="rId6"/>
+                    <a:stretch>
+                      <a:fillRect/>
+                    </a:stretch>
+                  </pic:blipFill>
+                  <pic:spPr>
+                    <a:xfrm>
+                      <a:off x="0" y="0"/>
+                      <a:ext cx="5400040" cy="2766695"/>
+                    </a:xfrm>
+                    <a:prstGeom prst="rect">
+                      <a:avLst/>
+                    </a:prstGeom>
+                  </pic:spPr>
+                </pic:pic>
+              </a:graphicData>
+            </a:graphic>
+          </wp:inline>
+        </w:drawing>
+      </w:r>
+    </w:p>
+    <w:p>
+      <w:pPr>
+        <w:rPr>
+          <w:noProof/>
+        </w:rPr>
+      </w:pPr>
+      <w:r>
+        <w:rPr>
+          <w:noProof/>
+        </w:rPr>
+        <w:drawing>
+          <wp:inline distT="0" distB="0" distL="0" distR="0" wp14:anchorId="2C9000C9" wp14:editId="01AA7431">
+            <wp:extent cx="5400040" cy="2359025"/>
+            <wp:effectExtent l="0" t="0" r="0" b="3175"/>
+            <wp:docPr id="1806482618" name="Imagen 1" descr="Interfaz de usuario gráfica, Texto, Aplicación&#10;&#10;Descripción generada automáticamente"/>
+            <wp:cNvGraphicFramePr>
+              <a:graphicFrameLocks xmlns:a="http://schemas.openxmlformats.org/drawingml/2006/main" noChangeAspect="1"/>
+            </wp:cNvGraphicFramePr>
+            <a:graphic xmlns:a="http://schemas.openxmlformats.org/drawingml/2006/main">
+              <a:graphicData uri="http://schemas.openxmlformats.org/drawingml/2006/picture">
+                <pic:pic xmlns:pic="http://schemas.openxmlformats.org/drawingml/2006/picture">
+                  <pic:nvPicPr>
+                    <pic:cNvPr id="1806482618" name="Imagen 1" descr="Interfaz de usuario gráfica, Texto, Aplicación&#10;&#10;Descripción generada automáticamente"/>
+                    <pic:cNvPicPr/>
+                  </pic:nvPicPr>
+                  <pic:blipFill>
+                    <a:blip r:embed="rId7"/>
+                    <a:stretch>
+                      <a:fillRect/>
+                    </a:stretch>
+                  </pic:blipFill>
+                  <pic:spPr>
+                    <a:xfrm>
+                      <a:off x="0" y="0"/>
+                      <a:ext cx="5400040" cy="2359025"/>
+                    </a:xfrm>
+                    <a:prstGeom prst="rect">
+                      <a:avLst/>
+                    </a:prstGeom>
+                  </pic:spPr>
+                </pic:pic>
+              </a:graphicData>
+            </a:graphic>
+          </wp:inline>
+        </w:drawing>
+      </w:r>
+    </w:p>
+    <w:p>
+      <w:pPr>
+        <w:rPr>
+          <w:noProof/>
+        </w:rPr>
+      </w:pPr>
+    </w:p>
+    <w:p>
+      <w:pPr>
+        <w:rPr>
+          <w:noProof/>
+        </w:rPr>
+      </w:pPr>
+    </w:p>
+    <w:p>
+      <w:pPr>
+        <w:rPr>
+          <w:noProof/>
+        </w:rPr>
+      </w:pPr>
+      <w:r>
+        <w:rPr>
+          <w:noProof/>
+        </w:rPr>
+        <w:lastRenderedPageBreak/>
+        <w:drawing>
+          <wp:inline distT="0" distB="0" distL="0" distR="0" wp14:anchorId="2B7BBCF0" wp14:editId="0058AA6C">
+            <wp:extent cx="5400040" cy="2426970"/>
+            <wp:effectExtent l="0" t="0" r="0" b="0"/>
+            <wp:docPr id="339714412" name="Imagen 1" descr="Interfaz de usuario gráfica, Texto, Aplicación&#10;&#10;Descripción generada automáticamente"/>
+            <wp:cNvGraphicFramePr>
+              <a:graphicFrameLocks xmlns:a="http://schemas.openxmlformats.org/drawingml/2006/main" noChangeAspect="1"/>
+            </wp:cNvGraphicFramePr>
+            <a:graphic xmlns:a="http://schemas.openxmlformats.org/drawingml/2006/main">
+              <a:graphicData uri="http://schemas.openxmlformats.org/drawingml/2006/picture">
+                <pic:pic xmlns:pic="http://schemas.openxmlformats.org/drawingml/2006/picture">
+                  <pic:nvPicPr>
+                    <pic:cNvPr id="339714412" name="Imagen 1" descr="Interfaz de usuario gráfica, Texto, Aplicación&#10;&#10;Descripción generada automáticamente"/>
+                    <pic:cNvPicPr/>
+                  </pic:nvPicPr>
+                  <pic:blipFill>
+                    <a:blip r:embed="rId8"/>
+                    <a:stretch>
+                      <a:fillRect/>
+                    </a:stretch>
+                  </pic:blipFill>
+                  <pic:spPr>
+                    <a:xfrm>
+                      <a:off x="0" y="0"/>
+                      <a:ext cx="5400040" cy="2426970"/>
+                    </a:xfrm>
+                    <a:prstGeom prst="rect">
+                      <a:avLst/>
+                    </a:prstGeom>
+                  </pic:spPr>
+                </pic:pic>
+              </a:graphicData>
+            </a:graphic>
+          </wp:inline>
+        </w:drawing>
+      </w:r>
+    </w:p>
+    <w:p>
+      <w:pPr>
+        <w:rPr>
+          <w:noProof/>
+        </w:rPr>
+      </w:pPr>
+    </w:p>
+    <w:p>
+      <w:pPr>
+        <w:rPr>
+          <w:noProof/>
+        </w:rPr>
+      </w:pPr>
+      <w:r>
+        <w:rPr>
+          <w:noProof/>
+        </w:rPr>
+        <w:drawing>
+          <wp:inline distT="0" distB="0" distL="0" distR="0" wp14:anchorId="316F0C77" wp14:editId="1C013DF8">
+            <wp:extent cx="5400040" cy="1595755"/>
+            <wp:effectExtent l="0" t="0" r="0" b="4445"/>
+            <wp:docPr id="1510489944" name="Imagen 1" descr="Interfaz de usuario gráfica, Texto, Aplicación, Correo electrónico&#10;&#10;Descripción generada automáticamente"/>
+            <wp:cNvGraphicFramePr>
+              <a:graphicFrameLocks xmlns:a="http://schemas.openxmlformats.org/drawingml/2006/main" noChangeAspect="1"/>
+            </wp:cNvGraphicFramePr>
+            <a:graphic xmlns:a="http://schemas.openxmlformats.org/drawingml/2006/main">
+              <a:graphicData uri="http://schemas.openxmlformats.org/drawingml/2006/picture">
+                <pic:pic xmlns:pic="http://schemas.openxmlformats.org/drawingml/2006/picture">
+                  <pic:nvPicPr>
+                    <pic:cNvPr id="1510489944" name="Imagen 1" descr="Interfaz de usuario gráfica, Texto, Aplicación, Correo electrónico&#10;&#10;Descripción generada automáticamente"/>
+                    <pic:cNvPicPr/>
+                  </pic:nvPicPr>
+                  <pic:blipFill>
+                    <a:blip r:embed="rId9"/>
+                    <a:stretch>
+                      <a:fillRect/>
+                    </a:stretch>
+                  </pic:blipFill>
+                  <pic:spPr>
+                    <a:xfrm>
+                      <a:off x="0" y="0"/>
+                      <a:ext cx="5400040" cy="1595755"/>
+                    </a:xfrm>
+                    <a:prstGeom prst="rect">
+                      <a:avLst/>
+                    </a:prstGeom>
+                  </pic:spPr>
+                </pic:pic>
+              </a:graphicData>
+            </a:graphic>
+          </wp:inline>
+        </w:drawing>
+      </w:r>
+    </w:p>
     <w:p>
       <w:r>
         <w:rPr>
@@ -23,7 +253,7 @@
                     <pic:cNvPicPr/>
                   </pic:nvPicPr>
                   <pic:blipFill>
-                    <a:blip r:embed="rId4"/>
+                    <a:blip r:embed="rId10"/>
                     <a:stretch>
                       <a:fillRect/>
                     </a:stretch>
@@ -65,7 +295,7 @@
                     <pic:cNvPicPr/>
                   </pic:nvPicPr>
                   <pic:blipFill>
-                    <a:blip r:embed="rId5"/>
+                    <a:blip r:embed="rId11"/>
                     <a:stretch>
                       <a:fillRect/>
                     </a:stretch>
@@ -91,6 +321,7 @@
         <w:rPr>
           <w:noProof/>
         </w:rPr>
+        <w:lastRenderedPageBreak/>
         <w:drawing>
           <wp:inline distT="0" distB="0" distL="0" distR="0" wp14:anchorId="5F9DD81A" wp14:editId="138A6977">
             <wp:extent cx="5400040" cy="4434840"/>
@@ -107,7 +338,7 @@
                     <pic:cNvPicPr/>
                   </pic:nvPicPr>
                   <pic:blipFill>
-                    <a:blip r:embed="rId6"/>
+                    <a:blip r:embed="rId12"/>
                     <a:stretch>
                       <a:fillRect/>
                     </a:stretch>
@@ -133,7 +364,6 @@
         <w:rPr>
           <w:noProof/>
         </w:rPr>
-        <w:lastRenderedPageBreak/>
         <w:drawing>
           <wp:inline distT="0" distB="0" distL="0" distR="0" wp14:anchorId="45E5A1C9" wp14:editId="05CD4A1E">
             <wp:extent cx="5400040" cy="1684655"/>
@@ -150,7 +380,7 @@
                     <pic:cNvPicPr/>
                   </pic:nvPicPr>
                   <pic:blipFill>
-                    <a:blip r:embed="rId7"/>
+                    <a:blip r:embed="rId13"/>
                     <a:stretch>
                       <a:fillRect/>
                     </a:stretch>
@@ -171,6 +401,48 @@
         </w:drawing>
       </w:r>
     </w:p>
+    <w:p>
+      <w:r>
+        <w:rPr>
+          <w:noProof/>
+        </w:rPr>
+        <w:drawing>
+          <wp:inline distT="0" distB="0" distL="0" distR="0" wp14:anchorId="17C93D63" wp14:editId="2E7CDA51">
+            <wp:extent cx="5400040" cy="2255520"/>
+            <wp:effectExtent l="0" t="0" r="0" b="0"/>
+            <wp:docPr id="81537654" name="Imagen 1" descr="Interfaz de usuario gráfica, Texto, Aplicación&#10;&#10;Descripción generada automáticamente"/>
+            <wp:cNvGraphicFramePr>
+              <a:graphicFrameLocks xmlns:a="http://schemas.openxmlformats.org/drawingml/2006/main" noChangeAspect="1"/>
+            </wp:cNvGraphicFramePr>
+            <a:graphic xmlns:a="http://schemas.openxmlformats.org/drawingml/2006/main">
+              <a:graphicData uri="http://schemas.openxmlformats.org/drawingml/2006/picture">
+                <pic:pic xmlns:pic="http://schemas.openxmlformats.org/drawingml/2006/picture">
+                  <pic:nvPicPr>
+                    <pic:cNvPr id="81537654" name="Imagen 1" descr="Interfaz de usuario gráfica, Texto, Aplicación&#10;&#10;Descripción generada automáticamente"/>
+                    <pic:cNvPicPr/>
+                  </pic:nvPicPr>
+                  <pic:blipFill>
+                    <a:blip r:embed="rId14"/>
+                    <a:stretch>
+                      <a:fillRect/>
+                    </a:stretch>
+                  </pic:blipFill>
+                  <pic:spPr>
+                    <a:xfrm>
+                      <a:off x="0" y="0"/>
+                      <a:ext cx="5400040" cy="2255520"/>
+                    </a:xfrm>
+                    <a:prstGeom prst="rect">
+                      <a:avLst/>
+                    </a:prstGeom>
+                  </pic:spPr>
+                </pic:pic>
+              </a:graphicData>
+            </a:graphic>
+          </wp:inline>
+        </w:drawing>
+      </w:r>
+    </w:p>
     <w:p/>
     <w:p>
       <w:r>
@@ -193,7 +465,7 @@
                     <pic:cNvPicPr/>
                   </pic:nvPicPr>
                   <pic:blipFill>
-                    <a:blip r:embed="rId8"/>
+                    <a:blip r:embed="rId15"/>
                     <a:stretch>
                       <a:fillRect/>
                     </a:stretch>
@@ -214,6 +486,173 @@
         </w:drawing>
       </w:r>
     </w:p>
+    <w:p/>
+    <w:p/>
+    <w:p>
+      <w:r>
+        <w:t xml:space="preserve">Instalar </w:t>
+      </w:r>
+      <w:proofErr w:type="spellStart"/>
+      <w:r>
+        <w:t>reportlab</w:t>
+      </w:r>
+      <w:proofErr w:type="spellEnd"/>
+    </w:p>
+    <w:p>
+      <w:r>
+        <w:rPr>
+          <w:noProof/>
+        </w:rPr>
+        <w:drawing>
+          <wp:inline distT="0" distB="0" distL="0" distR="0" wp14:anchorId="2CF56CC0" wp14:editId="68978DB2">
+            <wp:extent cx="5400040" cy="2384425"/>
+            <wp:effectExtent l="0" t="0" r="0" b="0"/>
+            <wp:docPr id="1153946189" name="Imagen 1"/>
+            <wp:cNvGraphicFramePr>
+              <a:graphicFrameLocks xmlns:a="http://schemas.openxmlformats.org/drawingml/2006/main" noChangeAspect="1"/>
+            </wp:cNvGraphicFramePr>
+            <a:graphic xmlns:a="http://schemas.openxmlformats.org/drawingml/2006/main">
+              <a:graphicData uri="http://schemas.openxmlformats.org/drawingml/2006/picture">
+                <pic:pic xmlns:pic="http://schemas.openxmlformats.org/drawingml/2006/picture">
+                  <pic:nvPicPr>
+                    <pic:cNvPr id="1153946189" name=""/>
+                    <pic:cNvPicPr/>
+                  </pic:nvPicPr>
+                  <pic:blipFill>
+                    <a:blip r:embed="rId16"/>
+                    <a:stretch>
+                      <a:fillRect/>
+                    </a:stretch>
+                  </pic:blipFill>
+                  <pic:spPr>
+                    <a:xfrm>
+                      <a:off x="0" y="0"/>
+                      <a:ext cx="5400040" cy="2384425"/>
+                    </a:xfrm>
+                    <a:prstGeom prst="rect">
+                      <a:avLst/>
+                    </a:prstGeom>
+                  </pic:spPr>
+                </pic:pic>
+              </a:graphicData>
+            </a:graphic>
+          </wp:inline>
+        </w:drawing>
+      </w:r>
+    </w:p>
+    <w:p>
+      <w:r>
+        <w:rPr>
+          <w:noProof/>
+        </w:rPr>
+        <w:drawing>
+          <wp:inline distT="0" distB="0" distL="0" distR="0" wp14:anchorId="2C6AB61D" wp14:editId="59175813">
+            <wp:extent cx="5400040" cy="3290570"/>
+            <wp:effectExtent l="0" t="0" r="0" b="5080"/>
+            <wp:docPr id="1402937352" name="Imagen 1" descr="Interfaz de usuario gráfica, Texto, Aplicación&#10;&#10;Descripción generada automáticamente"/>
+            <wp:cNvGraphicFramePr>
+              <a:graphicFrameLocks xmlns:a="http://schemas.openxmlformats.org/drawingml/2006/main" noChangeAspect="1"/>
+            </wp:cNvGraphicFramePr>
+            <a:graphic xmlns:a="http://schemas.openxmlformats.org/drawingml/2006/main">
+              <a:graphicData uri="http://schemas.openxmlformats.org/drawingml/2006/picture">
+                <pic:pic xmlns:pic="http://schemas.openxmlformats.org/drawingml/2006/picture">
+                  <pic:nvPicPr>
+                    <pic:cNvPr id="1402937352" name="Imagen 1" descr="Interfaz de usuario gráfica, Texto, Aplicación&#10;&#10;Descripción generada automáticamente"/>
+                    <pic:cNvPicPr/>
+                  </pic:nvPicPr>
+                  <pic:blipFill>
+                    <a:blip r:embed="rId17"/>
+                    <a:stretch>
+                      <a:fillRect/>
+                    </a:stretch>
+                  </pic:blipFill>
+                  <pic:spPr>
+                    <a:xfrm>
+                      <a:off x="0" y="0"/>
+                      <a:ext cx="5400040" cy="3290570"/>
+                    </a:xfrm>
+                    <a:prstGeom prst="rect">
+                      <a:avLst/>
+                    </a:prstGeom>
+                  </pic:spPr>
+                </pic:pic>
+              </a:graphicData>
+            </a:graphic>
+          </wp:inline>
+        </w:drawing>
+      </w:r>
+    </w:p>
+    <w:p>
+      <w:r>
+        <w:rPr>
+          <w:noProof/>
+        </w:rPr>
+        <w:lastRenderedPageBreak/>
+        <w:drawing>
+          <wp:inline distT="0" distB="0" distL="0" distR="0" wp14:anchorId="5B19A100" wp14:editId="40BF5E83">
+            <wp:extent cx="5400040" cy="1672590"/>
+            <wp:effectExtent l="0" t="0" r="0" b="3810"/>
+            <wp:docPr id="1591055322" name="Imagen 1"/>
+            <wp:cNvGraphicFramePr>
+              <a:graphicFrameLocks xmlns:a="http://schemas.openxmlformats.org/drawingml/2006/main" noChangeAspect="1"/>
+            </wp:cNvGraphicFramePr>
+            <a:graphic xmlns:a="http://schemas.openxmlformats.org/drawingml/2006/main">
+              <a:graphicData uri="http://schemas.openxmlformats.org/drawingml/2006/picture">
+                <pic:pic xmlns:pic="http://schemas.openxmlformats.org/drawingml/2006/picture">
+                  <pic:nvPicPr>
+                    <pic:cNvPr id="1591055322" name=""/>
+                    <pic:cNvPicPr/>
+                  </pic:nvPicPr>
+                  <pic:blipFill>
+                    <a:blip r:embed="rId18"/>
+                    <a:stretch>
+                      <a:fillRect/>
+                    </a:stretch>
+                  </pic:blipFill>
+                  <pic:spPr>
+                    <a:xfrm>
+                      <a:off x="0" y="0"/>
+                      <a:ext cx="5400040" cy="1672590"/>
+                    </a:xfrm>
+                    <a:prstGeom prst="rect">
+                      <a:avLst/>
+                    </a:prstGeom>
+                  </pic:spPr>
+                </pic:pic>
+              </a:graphicData>
+            </a:graphic>
+          </wp:inline>
+        </w:drawing>
+      </w:r>
+    </w:p>
+    <w:p>
+      <w:pPr>
+        <w:pStyle w:val="NormalWeb"/>
+        <w:pBdr>
+          <w:top w:val="single" w:sz="2" w:space="0" w:color="D9D9E3"/>
+          <w:left w:val="single" w:sz="2" w:space="0" w:color="D9D9E3"/>
+          <w:bottom w:val="single" w:sz="2" w:space="0" w:color="D9D9E3"/>
+          <w:right w:val="single" w:sz="2" w:space="0" w:color="D9D9E3"/>
+        </w:pBdr>
+        <w:spacing w:before="300" w:beforeAutospacing="0" w:after="0" w:afterAutospacing="0"/>
+        <w:rPr>
+          <w:rFonts w:ascii="Segoe UI" w:hAnsi="Segoe UI" w:cs="Segoe UI"/>
+          <w:sz w:val="21"/>
+          <w:szCs w:val="21"/>
+        </w:rPr>
+      </w:pPr>
+      <w:r>
+        <w:rPr>
+          <w:rFonts w:ascii="Segoe UI" w:hAnsi="Segoe UI" w:cs="Segoe UI"/>
+          <w:sz w:val="21"/>
+          <w:szCs w:val="21"/>
+        </w:rPr>
+        <w:t>https://www.reportlab.com/docs/reportlab-userguide.pdf</w:t>
+      </w:r>
+    </w:p>
+    <w:p/>
+    <w:p/>
+    <w:p/>
     <w:sectPr>
       <w:pgSz w:w="11906" w:h="16838"/>
       <w:pgMar w:top="1417" w:right="1701" w:bottom="1417" w:left="1701" w:header="708" w:footer="708" w:gutter="0"/>
@@ -222,6 +661,56 @@
     </w:sectPr>
   </w:body>
 </w:document>
+</file>
+
+<file path=word/endnotes.xml><?xml version="1.0" encoding="utf-8"?>
+<w:endnotes xmlns:wpc="http://schemas.microsoft.com/office/word/2010/wordprocessingCanvas" xmlns:cx="http://schemas.microsoft.com/office/drawing/2014/chartex" xmlns:cx1="http://schemas.microsoft.com/office/drawing/2015/9/8/chartex" xmlns:cx2="http://schemas.microsoft.com/office/drawing/2015/10/21/chartex" xmlns:cx3="http://schemas.microsoft.com/office/drawing/2016/5/9/chartex" xmlns:cx4="http://schemas.microsoft.com/office/drawing/2016/5/10/chartex" xmlns:cx5="http://schemas.microsoft.com/office/drawing/2016/5/11/chartex" xmlns:cx6="http://schemas.microsoft.com/office/drawing/2016/5/12/chartex" xmlns:cx7="http://schemas.microsoft.com/office/drawing/2016/5/13/chartex" xmlns:cx8="http://schemas.microsoft.com/office/drawing/2016/5/14/chartex" xmlns:mc="http://schemas.openxmlformats.org/markup-compatibility/2006" xmlns:aink="http://schemas.microsoft.com/office/drawing/2016/ink" xmlns:am3d="http://schemas.microsoft.com/office/drawing/2017/model3d" xmlns:o="urn:schemas-microsoft-com:office:office" xmlns:oel="http://schemas.microsoft.com/office/2019/extlst" xmlns:r="http://schemas.openxmlformats.org/officeDocument/2006/relationships" xmlns:m="http://schemas.openxmlformats.org/officeDocument/2006/math" xmlns:v="urn:schemas-microsoft-com:vml" xmlns:wp14="http://schemas.microsoft.com/office/word/2010/wordprocessingDrawing" xmlns:wp="http://schemas.openxmlformats.org/drawingml/2006/wordprocessingDrawing" xmlns:w10="urn:schemas-microsoft-com:office:word" xmlns:w="http://schemas.openxmlformats.org/wordprocessingml/2006/main" xmlns:w14="http://schemas.microsoft.com/office/word/2010/wordml" xmlns:w15="http://schemas.microsoft.com/office/word/2012/wordml" xmlns:w16cex="http://schemas.microsoft.com/office/word/2018/wordml/cex" xmlns:w16cid="http://schemas.microsoft.com/office/word/2016/wordml/cid" xmlns:w16="http://schemas.microsoft.com/office/word/2018/wordml" xmlns:w16sdtdh="http://schemas.microsoft.com/office/word/2020/wordml/sdtdatahash" xmlns:w16se="http://schemas.microsoft.com/office/word/2015/wordml/symex" xmlns:wpg="http://schemas.microsoft.com/office/word/2010/wordprocessingGroup" xmlns:wpi="http://schemas.microsoft.com/office/word/2010/wordprocessingInk" xmlns:wne="http://schemas.microsoft.com/office/word/2006/wordml" xmlns:wps="http://schemas.microsoft.com/office/word/2010/wordprocessingShape" mc:Ignorable="w14 w15 w16se w16cid w16 w16cex w16sdtdh wp14">
+  <w:endnote w:type="separator" w:id="-1">
+    <w:p>
+      <w:pPr>
+        <w:spacing w:after="0" w:line="240" w:lineRule="auto"/>
+      </w:pPr>
+      <w:r>
+        <w:separator/>
+      </w:r>
+    </w:p>
+  </w:endnote>
+  <w:endnote w:type="continuationSeparator" w:id="0">
+    <w:p>
+      <w:pPr>
+        <w:spacing w:after="0" w:line="240" w:lineRule="auto"/>
+      </w:pPr>
+      <w:r>
+        <w:continuationSeparator/>
+      </w:r>
+    </w:p>
+  </w:endnote>
+</w:endnotes>
+</file>
+
+<file path=word/footnotes.xml><?xml version="1.0" encoding="utf-8"?>
+<w:footnotes xmlns:wpc="http://schemas.microsoft.com/office/word/2010/wordprocessingCanvas" xmlns:cx="http://schemas.microsoft.com/office/drawing/2014/chartex" xmlns:cx1="http://schemas.microsoft.com/office/drawing/2015/9/8/chartex" xmlns:cx2="http://schemas.microsoft.com/office/drawing/2015/10/21/chartex" xmlns:cx3="http://schemas.microsoft.com/office/drawing/2016/5/9/chartex" xmlns:cx4="http://schemas.microsoft.com/office/drawing/2016/5/10/chartex" xmlns:cx5="http://schemas.microsoft.com/office/drawing/2016/5/11/chartex" xmlns:cx6="http://schemas.microsoft.com/office/drawing/2016/5/12/chartex" xmlns:cx7="http://schemas.microsoft.com/office/drawing/2016/5/13/chartex" xmlns:cx8="http://schemas.microsoft.com/office/drawing/2016/5/14/chartex" xmlns:mc="http://schemas.openxmlformats.org/markup-compatibility/2006" xmlns:aink="http://schemas.microsoft.com/office/drawing/2016/ink" xmlns:am3d="http://schemas.microsoft.com/office/drawing/2017/model3d" xmlns:o="urn:schemas-microsoft-com:office:office" xmlns:oel="http://schemas.microsoft.com/office/2019/extlst" xmlns:r="http://schemas.openxmlformats.org/officeDocument/2006/relationships" xmlns:m="http://schemas.openxmlformats.org/officeDocument/2006/math" xmlns:v="urn:schemas-microsoft-com:vml" xmlns:wp14="http://schemas.microsoft.com/office/word/2010/wordprocessingDrawing" xmlns:wp="http://schemas.openxmlformats.org/drawingml/2006/wordprocessingDrawing" xmlns:w10="urn:schemas-microsoft-com:office:word" xmlns:w="http://schemas.openxmlformats.org/wordprocessingml/2006/main" xmlns:w14="http://schemas.microsoft.com/office/word/2010/wordml" xmlns:w15="http://schemas.microsoft.com/office/word/2012/wordml" xmlns:w16cex="http://schemas.microsoft.com/office/word/2018/wordml/cex" xmlns:w16cid="http://schemas.microsoft.com/office/word/2016/wordml/cid" xmlns:w16="http://schemas.microsoft.com/office/word/2018/wordml" xmlns:w16sdtdh="http://schemas.microsoft.com/office/word/2020/wordml/sdtdatahash" xmlns:w16se="http://schemas.microsoft.com/office/word/2015/wordml/symex" xmlns:wpg="http://schemas.microsoft.com/office/word/2010/wordprocessingGroup" xmlns:wpi="http://schemas.microsoft.com/office/word/2010/wordprocessingInk" xmlns:wne="http://schemas.microsoft.com/office/word/2006/wordml" xmlns:wps="http://schemas.microsoft.com/office/word/2010/wordprocessingShape" mc:Ignorable="w14 w15 w16se w16cid w16 w16cex w16sdtdh wp14">
+  <w:footnote w:type="separator" w:id="-1">
+    <w:p>
+      <w:pPr>
+        <w:spacing w:after="0" w:line="240" w:lineRule="auto"/>
+      </w:pPr>
+      <w:r>
+        <w:separator/>
+      </w:r>
+    </w:p>
+  </w:footnote>
+  <w:footnote w:type="continuationSeparator" w:id="0">
+    <w:p>
+      <w:pPr>
+        <w:spacing w:after="0" w:line="240" w:lineRule="auto"/>
+      </w:pPr>
+      <w:r>
+        <w:continuationSeparator/>
+      </w:r>
+    </w:p>
+  </w:footnote>
+</w:footnotes>
 </file>
 
 <file path=word/styles.xml><?xml version="1.0" encoding="utf-8"?>
@@ -652,6 +1141,69 @@
     <w:semiHidden/>
     <w:unhideWhenUsed/>
   </w:style>
+  <w:style w:type="paragraph" w:styleId="NormalWeb">
+    <w:name w:val="Normal (Web)"/>
+    <w:basedOn w:val="Normal"/>
+    <w:uiPriority w:val="99"/>
+    <w:semiHidden/>
+    <w:unhideWhenUsed/>
+    <w:rsid w:val="009F02B4"/>
+    <w:pPr>
+      <w:spacing w:before="100" w:beforeAutospacing="1" w:after="100" w:afterAutospacing="1" w:line="240" w:lineRule="auto"/>
+    </w:pPr>
+    <w:rPr>
+      <w:rFonts w:ascii="Times New Roman" w:eastAsia="Times New Roman" w:hAnsi="Times New Roman" w:cs="Times New Roman"/>
+      <w:kern w:val="0"/>
+      <w:sz w:val="24"/>
+      <w:szCs w:val="24"/>
+      <w:lang w:eastAsia="es-ES"/>
+      <w14:ligatures w14:val="none"/>
+    </w:rPr>
+  </w:style>
+  <w:style w:type="paragraph" w:styleId="Encabezado">
+    <w:name w:val="header"/>
+    <w:basedOn w:val="Normal"/>
+    <w:link w:val="EncabezadoCar"/>
+    <w:uiPriority w:val="99"/>
+    <w:unhideWhenUsed/>
+    <w:rsid w:val="009F02B4"/>
+    <w:pPr>
+      <w:tabs>
+        <w:tab w:val="center" w:pos="4252"/>
+        <w:tab w:val="right" w:pos="8504"/>
+      </w:tabs>
+      <w:spacing w:after="0" w:line="240" w:lineRule="auto"/>
+    </w:pPr>
+  </w:style>
+  <w:style w:type="character" w:customStyle="1" w:styleId="EncabezadoCar">
+    <w:name w:val="Encabezado Car"/>
+    <w:basedOn w:val="Fuentedeprrafopredeter"/>
+    <w:link w:val="Encabezado"/>
+    <w:uiPriority w:val="99"/>
+    <w:rsid w:val="009F02B4"/>
+  </w:style>
+  <w:style w:type="paragraph" w:styleId="Piedepgina">
+    <w:name w:val="footer"/>
+    <w:basedOn w:val="Normal"/>
+    <w:link w:val="PiedepginaCar"/>
+    <w:uiPriority w:val="99"/>
+    <w:unhideWhenUsed/>
+    <w:rsid w:val="009F02B4"/>
+    <w:pPr>
+      <w:tabs>
+        <w:tab w:val="center" w:pos="4252"/>
+        <w:tab w:val="right" w:pos="8504"/>
+      </w:tabs>
+      <w:spacing w:after="0" w:line="240" w:lineRule="auto"/>
+    </w:pPr>
+  </w:style>
+  <w:style w:type="character" w:customStyle="1" w:styleId="PiedepginaCar">
+    <w:name w:val="Pie de página Car"/>
+    <w:basedOn w:val="Fuentedeprrafopredeter"/>
+    <w:link w:val="Piedepgina"/>
+    <w:uiPriority w:val="99"/>
+    <w:rsid w:val="009F02B4"/>
+  </w:style>
 </w:styles>
 </file>
 

</xml_diff>